<commit_message>
Hinzufügen von Notizen zu Datenvorverarbeitung
</commit_message>
<xml_diff>
--- a/Bericht/Informationsvisualisierung_Bericht_Notizen.docx
+++ b/Bericht/Informationsvisualisierung_Bericht_Notizen.docx
@@ -605,7 +605,7 @@
                 <w:noProof/>
                 <w:webHidden/>
               </w:rPr>
-              <w:t>3</w:t>
+              <w:t>4</w:t>
             </w:r>
             <w:r>
               <w:rPr>
@@ -933,7 +933,7 @@
                 <w:noProof/>
                 <w:webHidden/>
               </w:rPr>
-              <w:t>5</w:t>
+              <w:t>4</w:t>
             </w:r>
             <w:r>
               <w:rPr>
@@ -1261,7 +1261,7 @@
                 <w:noProof/>
                 <w:webHidden/>
               </w:rPr>
-              <w:t>5</w:t>
+              <w:t>6</w:t>
             </w:r>
             <w:r>
               <w:rPr>
@@ -1343,7 +1343,7 @@
                 <w:noProof/>
                 <w:webHidden/>
               </w:rPr>
-              <w:t>5</w:t>
+              <w:t>6</w:t>
             </w:r>
             <w:r>
               <w:rPr>
@@ -1425,7 +1425,7 @@
                 <w:noProof/>
                 <w:webHidden/>
               </w:rPr>
-              <w:t>5</w:t>
+              <w:t>6</w:t>
             </w:r>
             <w:r>
               <w:rPr>
@@ -1507,7 +1507,7 @@
                 <w:noProof/>
                 <w:webHidden/>
               </w:rPr>
-              <w:t>5</w:t>
+              <w:t>6</w:t>
             </w:r>
             <w:r>
               <w:rPr>
@@ -1589,7 +1589,7 @@
                 <w:noProof/>
                 <w:webHidden/>
               </w:rPr>
-              <w:t>5</w:t>
+              <w:t>6</w:t>
             </w:r>
             <w:r>
               <w:rPr>
@@ -1835,7 +1835,7 @@
                 <w:noProof/>
                 <w:webHidden/>
               </w:rPr>
-              <w:t>6</w:t>
+              <w:t>7</w:t>
             </w:r>
             <w:r>
               <w:rPr>
@@ -1917,7 +1917,7 @@
                 <w:noProof/>
                 <w:webHidden/>
               </w:rPr>
-              <w:t>6</w:t>
+              <w:t>7</w:t>
             </w:r>
             <w:r>
               <w:rPr>
@@ -1999,7 +1999,7 @@
                 <w:noProof/>
                 <w:webHidden/>
               </w:rPr>
-              <w:t>6</w:t>
+              <w:t>7</w:t>
             </w:r>
             <w:r>
               <w:rPr>
@@ -2081,7 +2081,7 @@
                 <w:noProof/>
                 <w:webHidden/>
               </w:rPr>
-              <w:t>6</w:t>
+              <w:t>7</w:t>
             </w:r>
             <w:r>
               <w:rPr>
@@ -2163,7 +2163,7 @@
                 <w:noProof/>
                 <w:webHidden/>
               </w:rPr>
-              <w:t>7</w:t>
+              <w:t>8</w:t>
             </w:r>
             <w:r>
               <w:rPr>
@@ -2217,7 +2217,15 @@
         <w:t>Zitierung</w:t>
       </w:r>
       <w:r>
-        <w:t>: mit eckige Klammer mit Nummer dahinter</w:t>
+        <w:t xml:space="preserve">: </w:t>
+      </w:r>
+      <w:proofErr w:type="gramStart"/>
+      <w:r>
+        <w:t>mit eckige Klammer</w:t>
+      </w:r>
+      <w:proofErr w:type="gramEnd"/>
+      <w:r>
+        <w:t xml:space="preserve"> mit Nummer dahinter</w:t>
       </w:r>
     </w:p>
     <w:p/>
@@ -2811,6 +2819,7 @@
       </w:pPr>
       <w:bookmarkStart w:id="4" w:name="_Toc79327781"/>
       <w:r>
+        <w:lastRenderedPageBreak/>
         <w:t>Überblick und Beiträge</w:t>
       </w:r>
       <w:bookmarkEnd w:id="4"/>
@@ -3249,8 +3258,13 @@
         </w:numPr>
       </w:pPr>
       <w:r>
-        <w:t>Länder welche keine Weine Produzieren wurden außen vor gelassen</w:t>
-      </w:r>
+        <w:t xml:space="preserve">Länder welche keine Weine Produzieren wurden außen </w:t>
+      </w:r>
+      <w:proofErr w:type="gramStart"/>
+      <w:r>
+        <w:t>vor gelassen</w:t>
+      </w:r>
+      <w:proofErr w:type="gramEnd"/>
     </w:p>
     <w:p>
       <w:pPr>
@@ -3273,6 +3287,7 @@
           <w:numId w:val="10"/>
         </w:numPr>
       </w:pPr>
+      <w:bookmarkStart w:id="8" w:name="_Toc79327785"/>
       <w:r>
         <w:t>Datenverarbeitungsschritte</w:t>
       </w:r>
@@ -3286,10 +3301,7 @@
         </w:numPr>
       </w:pPr>
       <w:r>
-        <w:t>Sichten der Daten</w:t>
-      </w:r>
-      <w:r>
-        <w:t xml:space="preserve"> (Umwandeln in besser Lesbares Format -&gt; Excel)</w:t>
+        <w:t>Bekanntmachen mit den Daten (Umwandeln in besser Lesbares Format -&gt; Excel)</w:t>
       </w:r>
     </w:p>
     <w:p>
@@ -3301,7 +3313,7 @@
         </w:numPr>
       </w:pPr>
       <w:r>
-        <w:t>Bearbeiten der Daten</w:t>
+        <w:t>Bearbeitung der Daten</w:t>
       </w:r>
     </w:p>
     <w:p>
@@ -3313,6 +3325,43 @@
         </w:numPr>
       </w:pPr>
       <w:r>
+        <w:t>Namen überarbeiten (aus den Zahlen entfernen)</w:t>
+      </w:r>
+    </w:p>
+    <w:p>
+      <w:pPr>
+        <w:pStyle w:val="Listenabsatz"/>
+        <w:numPr>
+          <w:ilvl w:val="2"/>
+          <w:numId w:val="10"/>
+        </w:numPr>
+      </w:pPr>
+      <w:r>
+        <w:t>Zahlen bearbeiten</w:t>
+      </w:r>
+    </w:p>
+    <w:p>
+      <w:pPr>
+        <w:pStyle w:val="Listenabsatz"/>
+        <w:numPr>
+          <w:ilvl w:val="3"/>
+          <w:numId w:val="10"/>
+        </w:numPr>
+      </w:pPr>
+      <w:r>
+        <w:lastRenderedPageBreak/>
+        <w:t>Umrechnung von WON in Euro</w:t>
+      </w:r>
+    </w:p>
+    <w:p>
+      <w:pPr>
+        <w:pStyle w:val="Listenabsatz"/>
+        <w:numPr>
+          <w:ilvl w:val="3"/>
+          <w:numId w:val="10"/>
+        </w:numPr>
+      </w:pPr>
+      <w:r>
         <w:t>Durchschnitte Bilden</w:t>
       </w:r>
     </w:p>
@@ -3325,7 +3374,13 @@
         </w:numPr>
       </w:pPr>
       <w:r>
-        <w:t>Namen überarbeiten</w:t>
+        <w:t xml:space="preserve">Namen werden Überarbeitet (Umlaute und </w:t>
+      </w:r>
+      <w:r>
+        <w:t>Apostrophe</w:t>
+      </w:r>
+      <w:r>
+        <w:t xml:space="preserve"> nicht richtig konvertiert)</w:t>
       </w:r>
     </w:p>
     <w:p>
@@ -3337,7 +3392,31 @@
         </w:numPr>
       </w:pPr>
       <w:r>
-        <w:t>Übersetzten</w:t>
+        <w:t>Übersetzten der Spaltenüberschriften</w:t>
+      </w:r>
+    </w:p>
+    <w:p>
+      <w:pPr>
+        <w:pStyle w:val="Listenabsatz"/>
+        <w:numPr>
+          <w:ilvl w:val="2"/>
+          <w:numId w:val="10"/>
+        </w:numPr>
+      </w:pPr>
+      <w:r>
+        <w:t>Bereitstellung der Daten für JSON</w:t>
+      </w:r>
+    </w:p>
+    <w:p>
+      <w:pPr>
+        <w:pStyle w:val="Listenabsatz"/>
+        <w:numPr>
+          <w:ilvl w:val="2"/>
+          <w:numId w:val="10"/>
+        </w:numPr>
+      </w:pPr>
+      <w:r>
+        <w:t>Herauslösen der Datensätze, welche nicht komplett sind</w:t>
       </w:r>
     </w:p>
     <w:p>
@@ -3349,9 +3428,10 @@
         </w:numPr>
       </w:pPr>
       <w:r>
-        <w:t>Rücküberführung zur CSV</w:t>
-      </w:r>
-    </w:p>
+        <w:t>Überführung der Daten</w:t>
+      </w:r>
+    </w:p>
+    <w:p/>
     <w:p>
       <w:pPr>
         <w:pStyle w:val="Listenabsatz"/>
@@ -3409,13 +3489,7 @@
         </w:numPr>
       </w:pPr>
       <w:r>
-        <w:t xml:space="preserve">Gebildet über die </w:t>
-      </w:r>
-      <w:r>
-        <w:t>Trinktemperatur</w:t>
-      </w:r>
-      <w:r>
-        <w:t>, Alkoholgehalt</w:t>
+        <w:t>Gebildet über die Trinktemperatur, Alkoholgehalt</w:t>
       </w:r>
     </w:p>
     <w:p>
@@ -3463,29 +3537,376 @@
         </w:numPr>
       </w:pPr>
       <w:r>
-        <w:t xml:space="preserve">So hat man noch Toleranz beim der Temperatur und Alkohol ohne </w:t>
+        <w:t xml:space="preserve">So hat man noch Toleranz </w:t>
+      </w:r>
+      <w:proofErr w:type="gramStart"/>
+      <w:r>
+        <w:t>beim der Temperatur</w:t>
+      </w:r>
+      <w:proofErr w:type="gramEnd"/>
+      <w:r>
+        <w:t xml:space="preserve"> und Alkohol ohne dass sich die anderen Werte ändern müssten (Body, Süße usw.)</w:t>
+      </w:r>
+    </w:p>
+    <w:p>
+      <w:pPr>
+        <w:pStyle w:val="berschrift1"/>
+      </w:pPr>
+      <w:r>
+        <w:t>Visualisierung</w:t>
+      </w:r>
+      <w:bookmarkEnd w:id="8"/>
+    </w:p>
+    <w:p>
+      <w:pPr>
+        <w:pStyle w:val="Listenabsatz"/>
+        <w:numPr>
+          <w:ilvl w:val="0"/>
+          <w:numId w:val="10"/>
+        </w:numPr>
+      </w:pPr>
+      <w:r>
+        <w:t>Analyse kann erst gemacht werden, wenn Visualisierungen fertig sind</w:t>
+      </w:r>
+    </w:p>
+    <w:p/>
+    <w:p>
+      <w:pPr>
+        <w:pStyle w:val="berschrift2"/>
+      </w:pPr>
+      <w:bookmarkStart w:id="9" w:name="_Toc79327786"/>
+      <w:r>
+        <w:t xml:space="preserve">Analyse der </w:t>
+      </w:r>
+      <w:bookmarkEnd w:id="9"/>
+      <w:r>
+        <w:t>Anwendungsaufgaben</w:t>
+      </w:r>
+    </w:p>
+    <w:p>
+      <w:pPr>
+        <w:pStyle w:val="Listenabsatz"/>
+        <w:numPr>
+          <w:ilvl w:val="0"/>
+          <w:numId w:val="10"/>
+        </w:numPr>
+      </w:pPr>
+      <w:r>
+        <w:t>Analyse kann erst gemacht werden, wenn Visualisierungen fertig sind</w:t>
+      </w:r>
+    </w:p>
+    <w:p>
+      <w:pPr>
+        <w:pStyle w:val="Listenabsatz"/>
+        <w:numPr>
+          <w:ilvl w:val="0"/>
+          <w:numId w:val="10"/>
+        </w:numPr>
+      </w:pPr>
+      <w:r>
+        <w:t>Anwendungsaufgaben</w:t>
+      </w:r>
+    </w:p>
+    <w:p>
+      <w:pPr>
+        <w:pStyle w:val="Listenabsatz"/>
+        <w:numPr>
+          <w:ilvl w:val="1"/>
+          <w:numId w:val="10"/>
+        </w:numPr>
+      </w:pPr>
+      <w:r>
+        <w:t>Wie helfen die Darstellungen die genannten Problemstellungen zu beantworten?</w:t>
+      </w:r>
+    </w:p>
+    <w:p>
+      <w:pPr>
+        <w:pStyle w:val="Listenabsatz"/>
+        <w:numPr>
+          <w:ilvl w:val="0"/>
+          <w:numId w:val="10"/>
+        </w:numPr>
+      </w:pPr>
+      <w:r>
+        <w:t>Mentale Modelle</w:t>
+      </w:r>
+    </w:p>
+    <w:p>
+      <w:pPr>
+        <w:pStyle w:val="Listenabsatz"/>
+        <w:numPr>
+          <w:ilvl w:val="1"/>
+          <w:numId w:val="10"/>
+        </w:numPr>
+      </w:pPr>
+      <w:proofErr w:type="gramStart"/>
+      <w:r>
+        <w:t>Welche Visualisieren</w:t>
+      </w:r>
+      <w:proofErr w:type="gramEnd"/>
+      <w:r>
+        <w:t xml:space="preserve"> eigenen sich um das alles zu kombinieren von Wissen und den Modellen (intuitiv erkennbar)</w:t>
+      </w:r>
+    </w:p>
+    <w:p/>
+    <w:p>
+      <w:pPr>
+        <w:pStyle w:val="berschrift2"/>
+      </w:pPr>
+      <w:bookmarkStart w:id="10" w:name="_Toc79327787"/>
+      <w:r>
+        <w:t>Anforderungen an die Visualisierungen</w:t>
+      </w:r>
+      <w:bookmarkEnd w:id="10"/>
+    </w:p>
+    <w:p>
+      <w:pPr>
+        <w:pStyle w:val="Listenabsatz"/>
+        <w:numPr>
+          <w:ilvl w:val="0"/>
+          <w:numId w:val="10"/>
+        </w:numPr>
+      </w:pPr>
+      <w:r>
+        <w:t>Analyse kann erst gemacht werden, wenn Visualisierungen fertig sind</w:t>
+      </w:r>
+    </w:p>
+    <w:p/>
+    <w:p>
+      <w:pPr>
+        <w:pStyle w:val="berschrift2"/>
+      </w:pPr>
+      <w:bookmarkStart w:id="11" w:name="_Toc79327788"/>
+      <w:r>
+        <w:t>Präsentation der Visualisierung</w:t>
+      </w:r>
+      <w:bookmarkEnd w:id="11"/>
+    </w:p>
+    <w:p>
+      <w:pPr>
+        <w:pStyle w:val="Listenabsatz"/>
+        <w:numPr>
+          <w:ilvl w:val="0"/>
+          <w:numId w:val="10"/>
+        </w:numPr>
+      </w:pPr>
+      <w:r>
+        <w:t>Analyse kann erst gemacht werden, wenn Visualisierungen fertig sind</w:t>
+      </w:r>
+    </w:p>
+    <w:p>
+      <w:pPr>
+        <w:pStyle w:val="Listenabsatz"/>
+        <w:numPr>
+          <w:ilvl w:val="0"/>
+          <w:numId w:val="10"/>
+        </w:numPr>
+      </w:pPr>
+      <w:r>
+        <w:t xml:space="preserve">Vorstellen, Interaktivität, </w:t>
       </w:r>
       <w:proofErr w:type="spellStart"/>
       <w:r>
-        <w:t>das</w:t>
+        <w:t>Designentschiedungen</w:t>
       </w:r>
       <w:proofErr w:type="spellEnd"/>
       <w:r>
-        <w:t xml:space="preserve"> sich die anderen Werte ändern müssten</w:t>
-      </w:r>
-      <w:r>
-        <w:t xml:space="preserve"> (Body, Süße usw.)</w:t>
-      </w:r>
-    </w:p>
+        <w:t xml:space="preserve"> begründen Diskutieren wieso nicht anderen Techniken verwenden worden sind</w:t>
+      </w:r>
+    </w:p>
+    <w:p>
+      <w:pPr>
+        <w:jc w:val="both"/>
+      </w:pPr>
+    </w:p>
+    <w:p>
+      <w:pPr>
+        <w:pStyle w:val="berschrift3"/>
+      </w:pPr>
+      <w:bookmarkStart w:id="12" w:name="_Toc79327789"/>
+      <w:r>
+        <w:lastRenderedPageBreak/>
+        <w:t>Visualisierung Eins</w:t>
+      </w:r>
+      <w:bookmarkEnd w:id="12"/>
+    </w:p>
+    <w:p>
+      <w:pPr>
+        <w:pStyle w:val="Listenabsatz"/>
+        <w:numPr>
+          <w:ilvl w:val="0"/>
+          <w:numId w:val="10"/>
+        </w:numPr>
+      </w:pPr>
+      <w:r>
+        <w:t>Wird ein Scatterplot</w:t>
+      </w:r>
+    </w:p>
+    <w:p/>
+    <w:p>
+      <w:pPr>
+        <w:pStyle w:val="berschrift3"/>
+      </w:pPr>
+      <w:bookmarkStart w:id="13" w:name="_Toc79327790"/>
+      <w:r>
+        <w:t>Visualisierung Zwei</w:t>
+      </w:r>
+      <w:bookmarkEnd w:id="13"/>
+    </w:p>
+    <w:p>
+      <w:pPr>
+        <w:pStyle w:val="Listenabsatz"/>
+        <w:numPr>
+          <w:ilvl w:val="0"/>
+          <w:numId w:val="10"/>
+        </w:numPr>
+      </w:pPr>
+      <w:r>
+        <w:t>Wird Parallele Koordinaten</w:t>
+      </w:r>
+    </w:p>
+    <w:p/>
+    <w:p>
+      <w:pPr>
+        <w:pStyle w:val="berschrift3"/>
+      </w:pPr>
+      <w:bookmarkStart w:id="14" w:name="_Toc79327791"/>
+      <w:r>
+        <w:t>Visualisierung Drei</w:t>
+      </w:r>
+      <w:bookmarkEnd w:id="14"/>
+    </w:p>
+    <w:p>
+      <w:pPr>
+        <w:pStyle w:val="Listenabsatz"/>
+        <w:numPr>
+          <w:ilvl w:val="0"/>
+          <w:numId w:val="10"/>
+        </w:numPr>
+      </w:pPr>
+      <w:r>
+        <w:t>Wird eine Baumhierarchie</w:t>
+      </w:r>
+    </w:p>
+    <w:p/>
+    <w:p>
+      <w:pPr>
+        <w:pStyle w:val="berschrift2"/>
+      </w:pPr>
+      <w:bookmarkStart w:id="15" w:name="_Toc79327792"/>
+      <w:r>
+        <w:t>Interaktion</w:t>
+      </w:r>
+      <w:bookmarkEnd w:id="15"/>
+    </w:p>
+    <w:p>
+      <w:pPr>
+        <w:pStyle w:val="Listenabsatz"/>
+        <w:numPr>
+          <w:ilvl w:val="0"/>
+          <w:numId w:val="10"/>
+        </w:numPr>
+      </w:pPr>
+      <w:r>
+        <w:t xml:space="preserve">Scatterplot und </w:t>
+      </w:r>
+      <w:r>
+        <w:t>Parallele Koordinaten</w:t>
+      </w:r>
+    </w:p>
+    <w:p>
+      <w:pPr>
+        <w:pStyle w:val="Listenabsatz"/>
+        <w:numPr>
+          <w:ilvl w:val="1"/>
+          <w:numId w:val="10"/>
+        </w:numPr>
+      </w:pPr>
+      <w:r>
+        <w:t xml:space="preserve">Buttons </w:t>
+      </w:r>
+      <w:proofErr w:type="gramStart"/>
+      <w:r>
+        <w:t xml:space="preserve">zum </w:t>
+      </w:r>
+      <w:r>
+        <w:t>verändern</w:t>
+      </w:r>
+      <w:proofErr w:type="gramEnd"/>
+      <w:r>
+        <w:t>/ verschieben der Dimensionen</w:t>
+      </w:r>
+    </w:p>
+    <w:p>
+      <w:pPr>
+        <w:pStyle w:val="Listenabsatz"/>
+        <w:numPr>
+          <w:ilvl w:val="0"/>
+          <w:numId w:val="10"/>
+        </w:numPr>
+      </w:pPr>
+      <w:r>
+        <w:t>Baumhierarchie</w:t>
+      </w:r>
+    </w:p>
+    <w:p>
+      <w:pPr>
+        <w:pStyle w:val="Listenabsatz"/>
+        <w:numPr>
+          <w:ilvl w:val="1"/>
+          <w:numId w:val="10"/>
+        </w:numPr>
+      </w:pPr>
+      <w:r>
+        <w:t>Keine nur anschauen</w:t>
+      </w:r>
+    </w:p>
+    <w:p>
+      <w:pPr>
+        <w:pStyle w:val="Listenabsatz"/>
+        <w:numPr>
+          <w:ilvl w:val="0"/>
+          <w:numId w:val="10"/>
+        </w:numPr>
+      </w:pPr>
+      <w:r>
+        <w:t>Zweck der Interaktion</w:t>
+      </w:r>
+    </w:p>
+    <w:p>
+      <w:pPr>
+        <w:pStyle w:val="Listenabsatz"/>
+        <w:numPr>
+          <w:ilvl w:val="0"/>
+          <w:numId w:val="10"/>
+        </w:numPr>
+      </w:pPr>
+      <w:r>
+        <w:t>Warum wurden andere Interaktionen umgesetzt und nicht andere?</w:t>
+      </w:r>
+    </w:p>
+    <w:p>
+      <w:pPr>
+        <w:pStyle w:val="Listenabsatz"/>
+        <w:numPr>
+          <w:ilvl w:val="0"/>
+          <w:numId w:val="10"/>
+        </w:numPr>
+      </w:pPr>
+      <w:r>
+        <w:t>Begründung Interaktion zwischen denen nicht mit dabei</w:t>
+      </w:r>
+    </w:p>
+    <w:p/>
     <w:p>
       <w:pPr>
         <w:pStyle w:val="berschrift1"/>
       </w:pPr>
-      <w:bookmarkStart w:id="8" w:name="_Toc79327785"/>
-      <w:r>
-        <w:t>Visualisierung</w:t>
-      </w:r>
-      <w:bookmarkEnd w:id="8"/>
+      <w:bookmarkStart w:id="16" w:name="_Toc79327793"/>
+      <w:r>
+        <w:t>Implementierung</w:t>
+      </w:r>
+      <w:bookmarkEnd w:id="16"/>
     </w:p>
     <w:p>
       <w:pPr>
@@ -3496,22 +3917,191 @@
         </w:numPr>
       </w:pPr>
       <w:r>
-        <w:t>Analyse kann erst gemacht werden, wenn Visualisierungen fertig sind</w:t>
+        <w:t xml:space="preserve">Kann erst eingeschätzt </w:t>
+      </w:r>
+      <w:r>
+        <w:t>werden,</w:t>
+      </w:r>
+      <w:r>
+        <w:t xml:space="preserve"> nachdem es fertig gestellt worden ist</w:t>
+      </w:r>
+    </w:p>
+    <w:p>
+      <w:pPr>
+        <w:pStyle w:val="Listenabsatz"/>
+        <w:numPr>
+          <w:ilvl w:val="1"/>
+          <w:numId w:val="10"/>
+        </w:numPr>
+      </w:pPr>
+      <w:r>
+        <w:t xml:space="preserve">Aktuell hoher </w:t>
+      </w:r>
+      <w:r>
+        <w:t>Aufwand</w:t>
+      </w:r>
+      <w:r>
+        <w:t xml:space="preserve"> und nur Baumhierarchie konnte sehr einfach aus Übung übernommen werden</w:t>
+      </w:r>
+    </w:p>
+    <w:p>
+      <w:pPr>
+        <w:pStyle w:val="Listenabsatz"/>
+        <w:numPr>
+          <w:ilvl w:val="0"/>
+          <w:numId w:val="10"/>
+        </w:numPr>
+      </w:pPr>
+      <w:r>
+        <w:t>Gliederung des ELM Codes</w:t>
+      </w:r>
+    </w:p>
+    <w:p>
+      <w:pPr>
+        <w:pStyle w:val="Listenabsatz"/>
+        <w:numPr>
+          <w:ilvl w:val="0"/>
+          <w:numId w:val="10"/>
+        </w:numPr>
+      </w:pPr>
+      <w:r>
+        <w:t>Übungsadaption</w:t>
+      </w:r>
+    </w:p>
+    <w:p>
+      <w:pPr>
+        <w:pStyle w:val="Listenabsatz"/>
+        <w:numPr>
+          <w:ilvl w:val="0"/>
+          <w:numId w:val="10"/>
+        </w:numPr>
+      </w:pPr>
+      <w:r>
+        <w:t>Datenstruktur Modells bei den verschiedenen Interaktionen</w:t>
+      </w:r>
+    </w:p>
+    <w:p>
+      <w:pPr>
+        <w:pStyle w:val="Listenabsatz"/>
+        <w:numPr>
+          <w:ilvl w:val="0"/>
+          <w:numId w:val="10"/>
+        </w:numPr>
+      </w:pPr>
+      <w:r>
+        <w:t xml:space="preserve">Bei uns in einem </w:t>
+      </w:r>
+      <w:proofErr w:type="spellStart"/>
+      <w:r>
+        <w:t>Record</w:t>
+      </w:r>
+      <w:proofErr w:type="spellEnd"/>
+      <w:r>
+        <w:t xml:space="preserve"> gespeichert im Main und dann im Update wird auf einen </w:t>
+      </w:r>
+      <w:proofErr w:type="spellStart"/>
+      <w:r>
+        <w:t>record</w:t>
+      </w:r>
+      <w:proofErr w:type="spellEnd"/>
+      <w:r>
+        <w:t xml:space="preserve"> zugegriffen</w:t>
       </w:r>
     </w:p>
     <w:p/>
     <w:p>
       <w:pPr>
+        <w:pStyle w:val="berschrift1"/>
+      </w:pPr>
+      <w:bookmarkStart w:id="17" w:name="_Toc79327794"/>
+      <w:r>
+        <w:t>Anwe</w:t>
+      </w:r>
+      <w:r>
+        <w:t>n</w:t>
+      </w:r>
+      <w:r>
+        <w:t>dungs</w:t>
+      </w:r>
+      <w:r>
+        <w:t>fälle</w:t>
+      </w:r>
+      <w:bookmarkEnd w:id="17"/>
+    </w:p>
+    <w:p>
+      <w:pPr>
+        <w:pStyle w:val="Listenabsatz"/>
+        <w:numPr>
+          <w:ilvl w:val="0"/>
+          <w:numId w:val="10"/>
+        </w:numPr>
+      </w:pPr>
+      <w:r>
+        <w:t>Erst nach Fertigstellung der Visualisierungen möglich</w:t>
+      </w:r>
+    </w:p>
+    <w:p>
+      <w:pPr>
+        <w:pStyle w:val="Listenabsatz"/>
+        <w:numPr>
+          <w:ilvl w:val="0"/>
+          <w:numId w:val="10"/>
+        </w:numPr>
+      </w:pPr>
+      <w:r>
+        <w:t xml:space="preserve">Spezifischer </w:t>
+      </w:r>
+      <w:proofErr w:type="spellStart"/>
+      <w:r>
+        <w:t>Anwedungsfall</w:t>
+      </w:r>
+      <w:proofErr w:type="spellEnd"/>
+      <w:r>
+        <w:t xml:space="preserve"> -&gt; wo Muster da sind oder nicht was es zu was </w:t>
+      </w:r>
+      <w:proofErr w:type="gramStart"/>
+      <w:r>
+        <w:t>besonderen</w:t>
+      </w:r>
+      <w:proofErr w:type="gramEnd"/>
+      <w:r>
+        <w:t xml:space="preserve"> macht</w:t>
+      </w:r>
+    </w:p>
+    <w:p>
+      <w:pPr>
+        <w:pStyle w:val="Listenabsatz"/>
+        <w:numPr>
+          <w:ilvl w:val="0"/>
+          <w:numId w:val="10"/>
+        </w:numPr>
+      </w:pPr>
+      <w:r>
+        <w:t>Relevanz für die Zielgruppe</w:t>
+      </w:r>
+    </w:p>
+    <w:p>
+      <w:pPr>
+        <w:pStyle w:val="Listenabsatz"/>
+        <w:numPr>
+          <w:ilvl w:val="0"/>
+          <w:numId w:val="10"/>
+        </w:numPr>
+      </w:pPr>
+      <w:r>
+        <w:t>Möglichkeit Umsetzung mit anderen Personen</w:t>
+      </w:r>
+    </w:p>
+    <w:p/>
+    <w:p>
+      <w:pPr>
         <w:pStyle w:val="berschrift2"/>
       </w:pPr>
-      <w:bookmarkStart w:id="9" w:name="_Toc79327786"/>
-      <w:r>
-        <w:t xml:space="preserve">Analyse der </w:t>
-      </w:r>
-      <w:bookmarkEnd w:id="9"/>
-      <w:r>
-        <w:t>Anwendungsaufgaben</w:t>
-      </w:r>
+      <w:bookmarkStart w:id="18" w:name="_Toc79327795"/>
+      <w:r>
+        <w:t>Anwendung Visualisierung Eins</w:t>
+      </w:r>
+      <w:bookmarkEnd w:id="18"/>
     </w:p>
     <w:p>
       <w:pPr>
@@ -3522,8 +4112,20 @@
         </w:numPr>
       </w:pPr>
       <w:r>
-        <w:t>Analyse kann erst gemacht werden, wenn Visualisierungen fertig sind</w:t>
-      </w:r>
+        <w:lastRenderedPageBreak/>
+        <w:t>Anwendungsfall für Scatterplot</w:t>
+      </w:r>
+    </w:p>
+    <w:p/>
+    <w:p>
+      <w:pPr>
+        <w:pStyle w:val="berschrift2"/>
+      </w:pPr>
+      <w:bookmarkStart w:id="19" w:name="_Toc79327796"/>
+      <w:r>
+        <w:t>Anwendung Visualisierung Zwei</w:t>
+      </w:r>
+      <w:bookmarkEnd w:id="19"/>
     </w:p>
     <w:p>
       <w:pPr>
@@ -3534,7 +4136,65 @@
         </w:numPr>
       </w:pPr>
       <w:r>
-        <w:t>Anwendungsaufgaben</w:t>
+        <w:t>Anwendungsfall für Parallele Koordinaten</w:t>
+      </w:r>
+    </w:p>
+    <w:p/>
+    <w:p>
+      <w:pPr>
+        <w:pStyle w:val="berschrift2"/>
+      </w:pPr>
+      <w:bookmarkStart w:id="20" w:name="_Toc79327797"/>
+      <w:r>
+        <w:t>Anwendung Visualisierung Drei</w:t>
+      </w:r>
+      <w:bookmarkEnd w:id="20"/>
+    </w:p>
+    <w:p>
+      <w:pPr>
+        <w:pStyle w:val="Listenabsatz"/>
+        <w:numPr>
+          <w:ilvl w:val="0"/>
+          <w:numId w:val="10"/>
+        </w:numPr>
+      </w:pPr>
+      <w:r>
+        <w:t>Anwendungsfall für Baumhierarchie</w:t>
+      </w:r>
+    </w:p>
+    <w:p/>
+    <w:p>
+      <w:pPr>
+        <w:pStyle w:val="berschrift1"/>
+      </w:pPr>
+      <w:bookmarkStart w:id="21" w:name="_Toc79327798"/>
+      <w:r>
+        <w:t>Verwandte Arbeiten</w:t>
+      </w:r>
+      <w:bookmarkEnd w:id="21"/>
+    </w:p>
+    <w:p>
+      <w:pPr>
+        <w:pStyle w:val="Listenabsatz"/>
+        <w:numPr>
+          <w:ilvl w:val="0"/>
+          <w:numId w:val="10"/>
+        </w:numPr>
+      </w:pPr>
+      <w:r>
+        <w:t>Aktuell noch nicht recherchiert</w:t>
+      </w:r>
+    </w:p>
+    <w:p>
+      <w:pPr>
+        <w:pStyle w:val="Listenabsatz"/>
+        <w:numPr>
+          <w:ilvl w:val="0"/>
+          <w:numId w:val="10"/>
+        </w:numPr>
+      </w:pPr>
+      <w:r>
+        <w:t>Zwei Artikel diskutieren</w:t>
       </w:r>
     </w:p>
     <w:p>
@@ -3546,8 +4206,19 @@
         </w:numPr>
       </w:pPr>
       <w:r>
-        <w:t>Wie helfen die Darstellungen die genannten Problemstellungen zu beantworten?</w:t>
-      </w:r>
+        <w:t>Gemeinsamkeiten und Unterschiede dabei herausstellen</w:t>
+      </w:r>
+    </w:p>
+    <w:p/>
+    <w:p>
+      <w:pPr>
+        <w:pStyle w:val="berschrift1"/>
+      </w:pPr>
+      <w:bookmarkStart w:id="22" w:name="_Toc79327799"/>
+      <w:r>
+        <w:t>Zusammenfassung und Ausblick</w:t>
+      </w:r>
+      <w:bookmarkEnd w:id="22"/>
     </w:p>
     <w:p>
       <w:pPr>
@@ -3558,633 +4229,56 @@
         </w:numPr>
       </w:pPr>
       <w:r>
-        <w:t>Mentale Modelle</w:t>
-      </w:r>
-    </w:p>
-    <w:p>
-      <w:pPr>
-        <w:pStyle w:val="Listenabsatz"/>
-        <w:numPr>
-          <w:ilvl w:val="1"/>
-          <w:numId w:val="10"/>
-        </w:numPr>
-      </w:pPr>
-      <w:r>
-        <w:t>Welche Visualisieren eigenen sich um das alles zu kombinieren von Wissen und den Modellen (intuitiv erkennbar)</w:t>
+        <w:t>Ausblick er bei fertigem Projekt möglich</w:t>
+      </w:r>
+    </w:p>
+    <w:p>
+      <w:pPr>
+        <w:pStyle w:val="Listenabsatz"/>
+        <w:numPr>
+          <w:ilvl w:val="0"/>
+          <w:numId w:val="10"/>
+        </w:numPr>
+      </w:pPr>
+      <w:r>
+        <w:t>Zusammenfassung der Beiträge</w:t>
+      </w:r>
+    </w:p>
+    <w:p>
+      <w:pPr>
+        <w:pStyle w:val="Listenabsatz"/>
+        <w:numPr>
+          <w:ilvl w:val="0"/>
+          <w:numId w:val="10"/>
+        </w:numPr>
+      </w:pPr>
+      <w:r>
+        <w:t>Mehrwert für Zielgruppe und Personen</w:t>
+      </w:r>
+    </w:p>
+    <w:p>
+      <w:pPr>
+        <w:pStyle w:val="Listenabsatz"/>
+        <w:numPr>
+          <w:ilvl w:val="0"/>
+          <w:numId w:val="10"/>
+        </w:numPr>
+      </w:pPr>
+      <w:r>
+        <w:t xml:space="preserve">Erweiterungen für Ebene </w:t>
+      </w:r>
+      <w:r>
+        <w:t>und Datenebene</w:t>
       </w:r>
     </w:p>
     <w:p/>
     <w:p>
-      <w:pPr>
-        <w:pStyle w:val="berschrift2"/>
-      </w:pPr>
-      <w:bookmarkStart w:id="10" w:name="_Toc79327787"/>
-      <w:r>
-        <w:t>Anforderungen an die Visualisierungen</w:t>
-      </w:r>
-      <w:bookmarkEnd w:id="10"/>
-    </w:p>
-    <w:p>
-      <w:pPr>
-        <w:pStyle w:val="Listenabsatz"/>
-        <w:numPr>
-          <w:ilvl w:val="0"/>
-          <w:numId w:val="10"/>
-        </w:numPr>
-      </w:pPr>
-      <w:r>
-        <w:t>Analyse kann erst gemacht werden, wenn Visualisierungen fertig sind</w:t>
-      </w:r>
-    </w:p>
-    <w:p/>
-    <w:p>
-      <w:pPr>
-        <w:pStyle w:val="berschrift2"/>
-      </w:pPr>
-      <w:bookmarkStart w:id="11" w:name="_Toc79327788"/>
-      <w:r>
-        <w:t>Präsentation der Visualisierung</w:t>
-      </w:r>
-      <w:bookmarkEnd w:id="11"/>
-    </w:p>
-    <w:p>
-      <w:pPr>
-        <w:pStyle w:val="Listenabsatz"/>
-        <w:numPr>
-          <w:ilvl w:val="0"/>
-          <w:numId w:val="10"/>
-        </w:numPr>
-      </w:pPr>
-      <w:r>
-        <w:t>Analyse kann erst gemacht werden, wenn Visualisierungen fertig sind</w:t>
-      </w:r>
-    </w:p>
-    <w:p>
-      <w:pPr>
-        <w:pStyle w:val="Listenabsatz"/>
-        <w:numPr>
-          <w:ilvl w:val="0"/>
-          <w:numId w:val="10"/>
-        </w:numPr>
-      </w:pPr>
-      <w:r>
-        <w:t xml:space="preserve">Vorstellen, Interaktivität, </w:t>
-      </w:r>
-      <w:proofErr w:type="spellStart"/>
-      <w:r>
-        <w:t>Designentschiedungen</w:t>
-      </w:r>
-      <w:proofErr w:type="spellEnd"/>
-      <w:r>
-        <w:t xml:space="preserve"> begründen Diskutieren wieso nicht anderen Techniken verwenden worden sind</w:t>
-      </w:r>
-    </w:p>
-    <w:p>
-      <w:pPr>
-        <w:jc w:val="both"/>
-      </w:pPr>
-    </w:p>
-    <w:p>
-      <w:pPr>
-        <w:pStyle w:val="berschrift3"/>
-      </w:pPr>
-      <w:bookmarkStart w:id="12" w:name="_Toc79327789"/>
-      <w:r>
-        <w:t>Visualisierung Eins</w:t>
-      </w:r>
-      <w:bookmarkEnd w:id="12"/>
-    </w:p>
-    <w:p>
-      <w:pPr>
-        <w:pStyle w:val="Listenabsatz"/>
-        <w:numPr>
-          <w:ilvl w:val="0"/>
-          <w:numId w:val="10"/>
-        </w:numPr>
-      </w:pPr>
-      <w:r>
-        <w:t>Wird ein Scatterplot</w:t>
-      </w:r>
-    </w:p>
-    <w:p/>
-    <w:p>
-      <w:pPr>
-        <w:pStyle w:val="berschrift3"/>
-      </w:pPr>
-      <w:bookmarkStart w:id="13" w:name="_Toc79327790"/>
-      <w:r>
-        <w:t>Visualisierung Zwei</w:t>
-      </w:r>
-      <w:bookmarkEnd w:id="13"/>
-    </w:p>
-    <w:p>
-      <w:pPr>
-        <w:pStyle w:val="Listenabsatz"/>
-        <w:numPr>
-          <w:ilvl w:val="0"/>
-          <w:numId w:val="10"/>
-        </w:numPr>
-      </w:pPr>
-      <w:r>
-        <w:t>Wird Parallele Koordinaten</w:t>
-      </w:r>
-    </w:p>
-    <w:p/>
-    <w:p>
-      <w:pPr>
-        <w:pStyle w:val="berschrift3"/>
-      </w:pPr>
-      <w:bookmarkStart w:id="14" w:name="_Toc79327791"/>
-      <w:r>
-        <w:t>Visualisierung Drei</w:t>
-      </w:r>
-      <w:bookmarkEnd w:id="14"/>
-    </w:p>
-    <w:p>
-      <w:pPr>
-        <w:pStyle w:val="Listenabsatz"/>
-        <w:numPr>
-          <w:ilvl w:val="0"/>
-          <w:numId w:val="10"/>
-        </w:numPr>
-      </w:pPr>
-      <w:r>
-        <w:t>Wird eine Baumhierarchie</w:t>
-      </w:r>
-    </w:p>
-    <w:p/>
-    <w:p>
-      <w:pPr>
-        <w:pStyle w:val="berschrift2"/>
-      </w:pPr>
-      <w:bookmarkStart w:id="15" w:name="_Toc79327792"/>
-      <w:r>
-        <w:t>Interaktion</w:t>
-      </w:r>
-      <w:bookmarkEnd w:id="15"/>
-    </w:p>
-    <w:p>
-      <w:pPr>
-        <w:pStyle w:val="Listenabsatz"/>
-        <w:numPr>
-          <w:ilvl w:val="0"/>
-          <w:numId w:val="10"/>
-        </w:numPr>
-      </w:pPr>
-      <w:r>
-        <w:t xml:space="preserve">Scatterplot und </w:t>
-      </w:r>
-      <w:r>
-        <w:t>Parallele Koordinaten</w:t>
-      </w:r>
-    </w:p>
-    <w:p>
-      <w:pPr>
-        <w:pStyle w:val="Listenabsatz"/>
-        <w:numPr>
-          <w:ilvl w:val="1"/>
-          <w:numId w:val="10"/>
-        </w:numPr>
-      </w:pPr>
-      <w:r>
-        <w:t xml:space="preserve">Buttons zum </w:t>
-      </w:r>
-      <w:r>
-        <w:t>verändern/ verschieben der Dimensionen</w:t>
-      </w:r>
-    </w:p>
-    <w:p>
-      <w:pPr>
-        <w:pStyle w:val="Listenabsatz"/>
-        <w:numPr>
-          <w:ilvl w:val="0"/>
-          <w:numId w:val="10"/>
-        </w:numPr>
-      </w:pPr>
-      <w:r>
-        <w:t>Baumhierarchie</w:t>
-      </w:r>
-    </w:p>
-    <w:p>
-      <w:pPr>
-        <w:pStyle w:val="Listenabsatz"/>
-        <w:numPr>
-          <w:ilvl w:val="1"/>
-          <w:numId w:val="10"/>
-        </w:numPr>
-      </w:pPr>
-      <w:r>
-        <w:t>Keine nur anschauen</w:t>
-      </w:r>
-    </w:p>
-    <w:p>
-      <w:pPr>
-        <w:pStyle w:val="Listenabsatz"/>
-        <w:numPr>
-          <w:ilvl w:val="0"/>
-          <w:numId w:val="10"/>
-        </w:numPr>
-      </w:pPr>
-      <w:r>
-        <w:t>Zweck der Interaktion</w:t>
-      </w:r>
-    </w:p>
-    <w:p>
-      <w:pPr>
-        <w:pStyle w:val="Listenabsatz"/>
-        <w:numPr>
-          <w:ilvl w:val="0"/>
-          <w:numId w:val="10"/>
-        </w:numPr>
-      </w:pPr>
-      <w:r>
-        <w:t>Warum wurden andere Interaktionen umgesetzt und nicht andere?</w:t>
-      </w:r>
-    </w:p>
-    <w:p>
-      <w:pPr>
-        <w:pStyle w:val="Listenabsatz"/>
-        <w:numPr>
-          <w:ilvl w:val="0"/>
-          <w:numId w:val="10"/>
-        </w:numPr>
-      </w:pPr>
-      <w:r>
-        <w:t>Begründung Interaktion zwischen denen nicht mit dabei</w:t>
-      </w:r>
-    </w:p>
-    <w:p/>
-    <w:p>
-      <w:pPr>
-        <w:pStyle w:val="berschrift1"/>
-      </w:pPr>
-      <w:bookmarkStart w:id="16" w:name="_Toc79327793"/>
-      <w:r>
-        <w:t>Implementierung</w:t>
-      </w:r>
-      <w:bookmarkEnd w:id="16"/>
-    </w:p>
-    <w:p>
-      <w:pPr>
-        <w:pStyle w:val="Listenabsatz"/>
-        <w:numPr>
-          <w:ilvl w:val="0"/>
-          <w:numId w:val="10"/>
-        </w:numPr>
-      </w:pPr>
-      <w:r>
-        <w:t xml:space="preserve">Kann erst eingeschätzt </w:t>
-      </w:r>
-      <w:r>
-        <w:t>werden,</w:t>
-      </w:r>
-      <w:r>
-        <w:t xml:space="preserve"> nachdem es fertig gestellt worden ist</w:t>
-      </w:r>
-    </w:p>
-    <w:p>
-      <w:pPr>
-        <w:pStyle w:val="Listenabsatz"/>
-        <w:numPr>
-          <w:ilvl w:val="1"/>
-          <w:numId w:val="10"/>
-        </w:numPr>
-      </w:pPr>
-      <w:r>
-        <w:t xml:space="preserve">Aktuell hoher </w:t>
-      </w:r>
-      <w:r>
-        <w:t>Aufwand</w:t>
-      </w:r>
-      <w:r>
-        <w:t xml:space="preserve"> und nur Baumhierarchie konnte sehr einfach aus Übung übernommen werden</w:t>
-      </w:r>
-    </w:p>
-    <w:p>
-      <w:pPr>
-        <w:pStyle w:val="Listenabsatz"/>
-        <w:numPr>
-          <w:ilvl w:val="0"/>
-          <w:numId w:val="10"/>
-        </w:numPr>
-      </w:pPr>
-      <w:r>
-        <w:t>Gliederung des ELM Codes</w:t>
-      </w:r>
-    </w:p>
-    <w:p>
-      <w:pPr>
-        <w:pStyle w:val="Listenabsatz"/>
-        <w:numPr>
-          <w:ilvl w:val="0"/>
-          <w:numId w:val="10"/>
-        </w:numPr>
-      </w:pPr>
-      <w:r>
-        <w:t>Übungsadaption</w:t>
-      </w:r>
-    </w:p>
-    <w:p>
-      <w:pPr>
-        <w:pStyle w:val="Listenabsatz"/>
-        <w:numPr>
-          <w:ilvl w:val="0"/>
-          <w:numId w:val="10"/>
-        </w:numPr>
-      </w:pPr>
-      <w:r>
-        <w:t>Datenstruktur Modells bei den verschiedenen Interaktionen</w:t>
-      </w:r>
-    </w:p>
-    <w:p>
-      <w:pPr>
-        <w:pStyle w:val="Listenabsatz"/>
-        <w:numPr>
-          <w:ilvl w:val="0"/>
-          <w:numId w:val="10"/>
-        </w:numPr>
-      </w:pPr>
-      <w:r>
-        <w:t xml:space="preserve">Bei uns in einem </w:t>
-      </w:r>
-      <w:proofErr w:type="spellStart"/>
-      <w:r>
-        <w:t>Record</w:t>
-      </w:r>
-      <w:proofErr w:type="spellEnd"/>
-      <w:r>
-        <w:t xml:space="preserve"> gespeichert im Main und dann im Update wird auf einen </w:t>
-      </w:r>
-      <w:proofErr w:type="spellStart"/>
-      <w:r>
-        <w:t>record</w:t>
-      </w:r>
-      <w:proofErr w:type="spellEnd"/>
-      <w:r>
-        <w:t xml:space="preserve"> zugegriffen</w:t>
-      </w:r>
-    </w:p>
-    <w:p/>
-    <w:p>
-      <w:pPr>
-        <w:pStyle w:val="berschrift1"/>
-      </w:pPr>
-      <w:bookmarkStart w:id="17" w:name="_Toc79327794"/>
-      <w:r>
-        <w:t>Anwe</w:t>
-      </w:r>
-      <w:r>
-        <w:t>n</w:t>
-      </w:r>
-      <w:r>
-        <w:t>dungs</w:t>
-      </w:r>
-      <w:r>
-        <w:t>fälle</w:t>
-      </w:r>
-      <w:bookmarkEnd w:id="17"/>
-    </w:p>
-    <w:p>
-      <w:pPr>
-        <w:pStyle w:val="Listenabsatz"/>
-        <w:numPr>
-          <w:ilvl w:val="0"/>
-          <w:numId w:val="10"/>
-        </w:numPr>
-      </w:pPr>
-      <w:r>
-        <w:t>Erst nach Fertigstellung der Visualisierungen möglich</w:t>
-      </w:r>
-    </w:p>
-    <w:p>
-      <w:pPr>
-        <w:pStyle w:val="Listenabsatz"/>
-        <w:numPr>
-          <w:ilvl w:val="0"/>
-          <w:numId w:val="10"/>
-        </w:numPr>
-      </w:pPr>
-      <w:r>
-        <w:t xml:space="preserve">Spezifischer </w:t>
-      </w:r>
-      <w:proofErr w:type="spellStart"/>
-      <w:r>
-        <w:t>Anwedungsfall</w:t>
-      </w:r>
-      <w:proofErr w:type="spellEnd"/>
-      <w:r>
-        <w:t xml:space="preserve"> -&gt; wo Muster da sind oder nicht was es zu was besonderen macht</w:t>
-      </w:r>
-    </w:p>
-    <w:p>
-      <w:pPr>
-        <w:pStyle w:val="Listenabsatz"/>
-        <w:numPr>
-          <w:ilvl w:val="0"/>
-          <w:numId w:val="10"/>
-        </w:numPr>
-      </w:pPr>
-      <w:r>
-        <w:t>Relevanz für die Zielgruppe</w:t>
-      </w:r>
-    </w:p>
-    <w:p>
-      <w:pPr>
-        <w:pStyle w:val="Listenabsatz"/>
-        <w:numPr>
-          <w:ilvl w:val="0"/>
-          <w:numId w:val="10"/>
-        </w:numPr>
-      </w:pPr>
-      <w:r>
-        <w:t>Möglichkeit Umsetzung mit anderen Personen</w:t>
-      </w:r>
-    </w:p>
-    <w:p/>
-    <w:p>
-      <w:pPr>
-        <w:pStyle w:val="berschrift2"/>
-      </w:pPr>
-      <w:bookmarkStart w:id="18" w:name="_Toc79327795"/>
-      <w:r>
-        <w:t>Anwendung Visualisierung Eins</w:t>
-      </w:r>
-      <w:bookmarkEnd w:id="18"/>
-    </w:p>
-    <w:p>
-      <w:pPr>
-        <w:pStyle w:val="Listenabsatz"/>
-        <w:numPr>
-          <w:ilvl w:val="0"/>
-          <w:numId w:val="10"/>
-        </w:numPr>
-      </w:pPr>
-      <w:r>
-        <w:t>Anwendungsfall für Scatterplot</w:t>
-      </w:r>
-    </w:p>
-    <w:p/>
-    <w:p>
-      <w:pPr>
-        <w:pStyle w:val="berschrift2"/>
-      </w:pPr>
-      <w:bookmarkStart w:id="19" w:name="_Toc79327796"/>
-      <w:r>
-        <w:t>Anwendung Visualisierung Zwei</w:t>
-      </w:r>
-      <w:bookmarkEnd w:id="19"/>
-    </w:p>
-    <w:p>
-      <w:pPr>
-        <w:pStyle w:val="Listenabsatz"/>
-        <w:numPr>
-          <w:ilvl w:val="0"/>
-          <w:numId w:val="10"/>
-        </w:numPr>
-      </w:pPr>
-      <w:r>
-        <w:t>Anwendungsfall für Parallele Koordinaten</w:t>
-      </w:r>
-    </w:p>
-    <w:p/>
-    <w:p>
-      <w:pPr>
-        <w:pStyle w:val="berschrift2"/>
-      </w:pPr>
-      <w:bookmarkStart w:id="20" w:name="_Toc79327797"/>
-      <w:r>
-        <w:t>Anwendung Visualisierung Drei</w:t>
-      </w:r>
-      <w:bookmarkEnd w:id="20"/>
-    </w:p>
-    <w:p>
-      <w:pPr>
-        <w:pStyle w:val="Listenabsatz"/>
-        <w:numPr>
-          <w:ilvl w:val="0"/>
-          <w:numId w:val="10"/>
-        </w:numPr>
-      </w:pPr>
-      <w:r>
-        <w:t>Anwendungsfall für Baumhierarchie</w:t>
-      </w:r>
-    </w:p>
-    <w:p/>
-    <w:p>
-      <w:pPr>
-        <w:pStyle w:val="berschrift1"/>
-      </w:pPr>
-      <w:bookmarkStart w:id="21" w:name="_Toc79327798"/>
-      <w:r>
-        <w:t>Verwandte Arbeiten</w:t>
-      </w:r>
-      <w:bookmarkEnd w:id="21"/>
-    </w:p>
-    <w:p>
-      <w:pPr>
-        <w:pStyle w:val="Listenabsatz"/>
-        <w:numPr>
-          <w:ilvl w:val="0"/>
-          <w:numId w:val="10"/>
-        </w:numPr>
-      </w:pPr>
-      <w:r>
-        <w:t>Aktuell noch nicht recherchiert</w:t>
-      </w:r>
-    </w:p>
-    <w:p>
-      <w:pPr>
-        <w:pStyle w:val="Listenabsatz"/>
-        <w:numPr>
-          <w:ilvl w:val="0"/>
-          <w:numId w:val="10"/>
-        </w:numPr>
-      </w:pPr>
-      <w:r>
-        <w:t>Zwei Artikel diskutieren</w:t>
-      </w:r>
-    </w:p>
-    <w:p>
-      <w:pPr>
-        <w:pStyle w:val="Listenabsatz"/>
-        <w:numPr>
-          <w:ilvl w:val="1"/>
-          <w:numId w:val="10"/>
-        </w:numPr>
-      </w:pPr>
-      <w:r>
-        <w:t>Gemeinsamkeiten und Unterschiede dabei herausstellen</w:t>
-      </w:r>
-    </w:p>
-    <w:p/>
-    <w:p>
-      <w:pPr>
-        <w:pStyle w:val="berschrift1"/>
-      </w:pPr>
-      <w:bookmarkStart w:id="22" w:name="_Toc79327799"/>
-      <w:r>
-        <w:t>Zusammenfassung und Ausblick</w:t>
-      </w:r>
-      <w:bookmarkEnd w:id="22"/>
-    </w:p>
-    <w:p>
-      <w:pPr>
-        <w:pStyle w:val="Listenabsatz"/>
-        <w:numPr>
-          <w:ilvl w:val="0"/>
-          <w:numId w:val="10"/>
-        </w:numPr>
-      </w:pPr>
-      <w:r>
-        <w:t>Ausblick er bei fertigem Projekt möglich</w:t>
-      </w:r>
-    </w:p>
-    <w:p>
-      <w:pPr>
-        <w:pStyle w:val="Listenabsatz"/>
-        <w:numPr>
-          <w:ilvl w:val="0"/>
-          <w:numId w:val="10"/>
-        </w:numPr>
-      </w:pPr>
-      <w:r>
-        <w:t>Zusammenfassung der Beiträge</w:t>
-      </w:r>
-    </w:p>
-    <w:p>
-      <w:pPr>
-        <w:pStyle w:val="Listenabsatz"/>
-        <w:numPr>
-          <w:ilvl w:val="0"/>
-          <w:numId w:val="10"/>
-        </w:numPr>
-      </w:pPr>
-      <w:r>
-        <w:t>Mehrwert für Zielgruppe und Personen</w:t>
-      </w:r>
-    </w:p>
-    <w:p>
-      <w:pPr>
-        <w:pStyle w:val="Listenabsatz"/>
-        <w:numPr>
-          <w:ilvl w:val="0"/>
-          <w:numId w:val="10"/>
-        </w:numPr>
-      </w:pPr>
-      <w:r>
-        <w:t xml:space="preserve">Erweiterungen für Ebene </w:t>
-      </w:r>
-      <w:r>
-        <w:t>und Datenebene</w:t>
-      </w:r>
-    </w:p>
-    <w:p/>
-    <w:p>
       <w:r>
         <w:br w:type="page"/>
       </w:r>
       <w:bookmarkStart w:id="23" w:name="_Toc79327800"/>
       <w:r>
+        <w:lastRenderedPageBreak/>
         <w:t>Anhang</w:t>
       </w:r>
       <w:bookmarkEnd w:id="23"/>

</xml_diff>

<commit_message>
Ergänzung von Notizen in Analyse der Anweundungsaufgaben
</commit_message>
<xml_diff>
--- a/Bericht/Informationsvisualisierung_Bericht_Notizen.docx
+++ b/Bericht/Informationsvisualisierung_Bericht_Notizen.docx
@@ -1753,7 +1753,7 @@
                 <w:noProof/>
                 <w:webHidden/>
               </w:rPr>
-              <w:t>6</w:t>
+              <w:t>7</w:t>
             </w:r>
             <w:r>
               <w:rPr>
@@ -3623,6 +3623,54 @@
       <w:pPr>
         <w:pStyle w:val="Listenabsatz"/>
         <w:numPr>
+          <w:ilvl w:val="1"/>
+          <w:numId w:val="10"/>
+        </w:numPr>
+      </w:pPr>
+      <w:r>
+        <w:t>Hauptziel möglich viele Einblicke in das Thema der Weine zu erhalten</w:t>
+      </w:r>
+    </w:p>
+    <w:p>
+      <w:pPr>
+        <w:pStyle w:val="Listenabsatz"/>
+        <w:numPr>
+          <w:ilvl w:val="1"/>
+          <w:numId w:val="10"/>
+        </w:numPr>
+      </w:pPr>
+      <w:r>
+        <w:t>Zusammenhänge zwischen den einzelnen Eigenschaften</w:t>
+      </w:r>
+    </w:p>
+    <w:p>
+      <w:pPr>
+        <w:pStyle w:val="Listenabsatz"/>
+        <w:numPr>
+          <w:ilvl w:val="1"/>
+          <w:numId w:val="10"/>
+        </w:numPr>
+      </w:pPr>
+      <w:r>
+        <w:t>Zusammenhang von Produktionsmenge eines Landes und der Anzahl der Weine</w:t>
+      </w:r>
+    </w:p>
+    <w:p>
+      <w:pPr>
+        <w:pStyle w:val="Listenabsatz"/>
+        <w:numPr>
+          <w:ilvl w:val="1"/>
+          <w:numId w:val="10"/>
+        </w:numPr>
+      </w:pPr>
+      <w:r>
+        <w:t>Hervorstechen von Datensätze aus Allgemeinheit, Zusammenhänge oder Trends von Eigenschaften</w:t>
+      </w:r>
+    </w:p>
+    <w:p>
+      <w:pPr>
+        <w:pStyle w:val="Listenabsatz"/>
+        <w:numPr>
           <w:ilvl w:val="0"/>
           <w:numId w:val="10"/>
         </w:numPr>
@@ -3691,6 +3739,7 @@
         </w:numPr>
       </w:pPr>
       <w:r>
+        <w:lastRenderedPageBreak/>
         <w:t>Analyse kann erst gemacht werden, wenn Visualisierungen fertig sind</w:t>
       </w:r>
     </w:p>
@@ -3725,10 +3774,383 @@
       </w:pPr>
       <w:bookmarkStart w:id="12" w:name="_Toc79327789"/>
       <w:r>
+        <w:t>Visualisierung Eins</w:t>
+      </w:r>
+      <w:bookmarkEnd w:id="12"/>
+    </w:p>
+    <w:p>
+      <w:pPr>
+        <w:pStyle w:val="Listenabsatz"/>
+        <w:numPr>
+          <w:ilvl w:val="0"/>
+          <w:numId w:val="10"/>
+        </w:numPr>
+      </w:pPr>
+      <w:r>
+        <w:t>Wird ein Scatterplot</w:t>
+      </w:r>
+    </w:p>
+    <w:p/>
+    <w:p>
+      <w:pPr>
+        <w:pStyle w:val="berschrift3"/>
+      </w:pPr>
+      <w:bookmarkStart w:id="13" w:name="_Toc79327790"/>
+      <w:r>
+        <w:t>Visualisierung Zwei</w:t>
+      </w:r>
+      <w:bookmarkEnd w:id="13"/>
+    </w:p>
+    <w:p>
+      <w:pPr>
+        <w:pStyle w:val="Listenabsatz"/>
+        <w:numPr>
+          <w:ilvl w:val="0"/>
+          <w:numId w:val="10"/>
+        </w:numPr>
+      </w:pPr>
+      <w:r>
+        <w:t>Wird Parallele Koordinaten</w:t>
+      </w:r>
+    </w:p>
+    <w:p/>
+    <w:p>
+      <w:pPr>
+        <w:pStyle w:val="berschrift3"/>
+      </w:pPr>
+      <w:bookmarkStart w:id="14" w:name="_Toc79327791"/>
+      <w:r>
+        <w:t>Visualisierung Drei</w:t>
+      </w:r>
+      <w:bookmarkEnd w:id="14"/>
+    </w:p>
+    <w:p>
+      <w:pPr>
+        <w:pStyle w:val="Listenabsatz"/>
+        <w:numPr>
+          <w:ilvl w:val="0"/>
+          <w:numId w:val="10"/>
+        </w:numPr>
+      </w:pPr>
+      <w:r>
+        <w:t>Wird eine Baumhierarchie</w:t>
+      </w:r>
+    </w:p>
+    <w:p/>
+    <w:p>
+      <w:pPr>
+        <w:pStyle w:val="berschrift2"/>
+      </w:pPr>
+      <w:bookmarkStart w:id="15" w:name="_Toc79327792"/>
+      <w:r>
+        <w:t>Interaktion</w:t>
+      </w:r>
+      <w:bookmarkEnd w:id="15"/>
+    </w:p>
+    <w:p>
+      <w:pPr>
+        <w:pStyle w:val="Listenabsatz"/>
+        <w:numPr>
+          <w:ilvl w:val="0"/>
+          <w:numId w:val="10"/>
+        </w:numPr>
+      </w:pPr>
+      <w:r>
+        <w:t xml:space="preserve">Scatterplot und </w:t>
+      </w:r>
+      <w:r>
+        <w:t>Parallele Koordinaten</w:t>
+      </w:r>
+    </w:p>
+    <w:p>
+      <w:pPr>
+        <w:pStyle w:val="Listenabsatz"/>
+        <w:numPr>
+          <w:ilvl w:val="1"/>
+          <w:numId w:val="10"/>
+        </w:numPr>
+      </w:pPr>
+      <w:r>
+        <w:t xml:space="preserve">Buttons </w:t>
+      </w:r>
+      <w:proofErr w:type="gramStart"/>
+      <w:r>
+        <w:t xml:space="preserve">zum </w:t>
+      </w:r>
+      <w:r>
+        <w:t>verändern</w:t>
+      </w:r>
+      <w:proofErr w:type="gramEnd"/>
+      <w:r>
+        <w:t>/ verschieben der Dimensionen</w:t>
+      </w:r>
+    </w:p>
+    <w:p>
+      <w:pPr>
+        <w:pStyle w:val="Listenabsatz"/>
+        <w:numPr>
+          <w:ilvl w:val="0"/>
+          <w:numId w:val="10"/>
+        </w:numPr>
+      </w:pPr>
+      <w:r>
+        <w:t>Baumhierarchie</w:t>
+      </w:r>
+    </w:p>
+    <w:p>
+      <w:pPr>
+        <w:pStyle w:val="Listenabsatz"/>
+        <w:numPr>
+          <w:ilvl w:val="1"/>
+          <w:numId w:val="10"/>
+        </w:numPr>
+      </w:pPr>
+      <w:r>
+        <w:t>Keine nur anschauen</w:t>
+      </w:r>
+    </w:p>
+    <w:p>
+      <w:pPr>
+        <w:pStyle w:val="Listenabsatz"/>
+        <w:numPr>
+          <w:ilvl w:val="0"/>
+          <w:numId w:val="10"/>
+        </w:numPr>
+      </w:pPr>
+      <w:r>
+        <w:t>Zweck der Interaktion</w:t>
+      </w:r>
+    </w:p>
+    <w:p>
+      <w:pPr>
+        <w:pStyle w:val="Listenabsatz"/>
+        <w:numPr>
+          <w:ilvl w:val="0"/>
+          <w:numId w:val="10"/>
+        </w:numPr>
+      </w:pPr>
+      <w:r>
+        <w:t>Warum wurden andere Interaktionen umgesetzt und nicht andere?</w:t>
+      </w:r>
+    </w:p>
+    <w:p>
+      <w:pPr>
+        <w:pStyle w:val="Listenabsatz"/>
+        <w:numPr>
+          <w:ilvl w:val="0"/>
+          <w:numId w:val="10"/>
+        </w:numPr>
+      </w:pPr>
+      <w:r>
+        <w:t>Begründung Interaktion zwischen denen nicht mit dabei</w:t>
+      </w:r>
+    </w:p>
+    <w:p/>
+    <w:p>
+      <w:pPr>
+        <w:pStyle w:val="berschrift1"/>
+      </w:pPr>
+      <w:bookmarkStart w:id="16" w:name="_Toc79327793"/>
+      <w:r>
+        <w:t>Implementierung</w:t>
+      </w:r>
+      <w:bookmarkEnd w:id="16"/>
+    </w:p>
+    <w:p>
+      <w:pPr>
+        <w:pStyle w:val="Listenabsatz"/>
+        <w:numPr>
+          <w:ilvl w:val="0"/>
+          <w:numId w:val="10"/>
+        </w:numPr>
+      </w:pPr>
+      <w:r>
+        <w:t xml:space="preserve">Kann erst eingeschätzt </w:t>
+      </w:r>
+      <w:r>
+        <w:t>werden,</w:t>
+      </w:r>
+      <w:r>
+        <w:t xml:space="preserve"> nachdem es fertig gestellt worden ist</w:t>
+      </w:r>
+    </w:p>
+    <w:p>
+      <w:pPr>
+        <w:pStyle w:val="Listenabsatz"/>
+        <w:numPr>
+          <w:ilvl w:val="1"/>
+          <w:numId w:val="10"/>
+        </w:numPr>
+      </w:pPr>
+      <w:r>
+        <w:t xml:space="preserve">Aktuell hoher </w:t>
+      </w:r>
+      <w:r>
+        <w:t>Aufwand</w:t>
+      </w:r>
+      <w:r>
+        <w:t xml:space="preserve"> und nur Baumhierarchie konnte sehr einfach aus Übung übernommen werden</w:t>
+      </w:r>
+    </w:p>
+    <w:p>
+      <w:pPr>
+        <w:pStyle w:val="Listenabsatz"/>
+        <w:numPr>
+          <w:ilvl w:val="0"/>
+          <w:numId w:val="10"/>
+        </w:numPr>
+      </w:pPr>
+      <w:r>
+        <w:t>Gliederung des ELM Codes</w:t>
+      </w:r>
+    </w:p>
+    <w:p>
+      <w:pPr>
+        <w:pStyle w:val="Listenabsatz"/>
+        <w:numPr>
+          <w:ilvl w:val="0"/>
+          <w:numId w:val="10"/>
+        </w:numPr>
+      </w:pPr>
+      <w:r>
+        <w:t>Übungsadaption</w:t>
+      </w:r>
+    </w:p>
+    <w:p>
+      <w:pPr>
+        <w:pStyle w:val="Listenabsatz"/>
+        <w:numPr>
+          <w:ilvl w:val="0"/>
+          <w:numId w:val="10"/>
+        </w:numPr>
+      </w:pPr>
+      <w:r>
+        <w:t>Datenstruktur Modells bei den verschiedenen Interaktionen</w:t>
+      </w:r>
+    </w:p>
+    <w:p>
+      <w:pPr>
+        <w:pStyle w:val="Listenabsatz"/>
+        <w:numPr>
+          <w:ilvl w:val="0"/>
+          <w:numId w:val="10"/>
+        </w:numPr>
+      </w:pPr>
+      <w:r>
+        <w:t xml:space="preserve">Bei uns in einem </w:t>
+      </w:r>
+      <w:proofErr w:type="spellStart"/>
+      <w:r>
+        <w:t>Record</w:t>
+      </w:r>
+      <w:proofErr w:type="spellEnd"/>
+      <w:r>
+        <w:t xml:space="preserve"> gespeichert im Main und dann im Update wird auf einen </w:t>
+      </w:r>
+      <w:proofErr w:type="spellStart"/>
+      <w:r>
+        <w:t>record</w:t>
+      </w:r>
+      <w:proofErr w:type="spellEnd"/>
+      <w:r>
+        <w:t xml:space="preserve"> zugegriffen</w:t>
+      </w:r>
+    </w:p>
+    <w:p/>
+    <w:p>
+      <w:pPr>
+        <w:pStyle w:val="berschrift1"/>
+      </w:pPr>
+      <w:bookmarkStart w:id="17" w:name="_Toc79327794"/>
+      <w:r>
+        <w:t>Anwe</w:t>
+      </w:r>
+      <w:r>
+        <w:t>n</w:t>
+      </w:r>
+      <w:r>
+        <w:t>dungs</w:t>
+      </w:r>
+      <w:r>
+        <w:t>fälle</w:t>
+      </w:r>
+      <w:bookmarkEnd w:id="17"/>
+    </w:p>
+    <w:p>
+      <w:pPr>
+        <w:pStyle w:val="Listenabsatz"/>
+        <w:numPr>
+          <w:ilvl w:val="0"/>
+          <w:numId w:val="10"/>
+        </w:numPr>
+      </w:pPr>
+      <w:r>
+        <w:t>Erst nach Fertigstellung der Visualisierungen möglich</w:t>
+      </w:r>
+    </w:p>
+    <w:p>
+      <w:pPr>
+        <w:pStyle w:val="Listenabsatz"/>
+        <w:numPr>
+          <w:ilvl w:val="0"/>
+          <w:numId w:val="10"/>
+        </w:numPr>
+      </w:pPr>
+      <w:r>
+        <w:t xml:space="preserve">Spezifischer </w:t>
+      </w:r>
+      <w:proofErr w:type="spellStart"/>
+      <w:r>
+        <w:t>Anwedungsfall</w:t>
+      </w:r>
+      <w:proofErr w:type="spellEnd"/>
+      <w:r>
+        <w:t xml:space="preserve"> -&gt; wo Muster da sind oder nicht was es zu was </w:t>
+      </w:r>
+      <w:proofErr w:type="gramStart"/>
+      <w:r>
+        <w:t>besonderen</w:t>
+      </w:r>
+      <w:proofErr w:type="gramEnd"/>
+      <w:r>
+        <w:t xml:space="preserve"> macht</w:t>
+      </w:r>
+    </w:p>
+    <w:p>
+      <w:pPr>
+        <w:pStyle w:val="Listenabsatz"/>
+        <w:numPr>
+          <w:ilvl w:val="0"/>
+          <w:numId w:val="10"/>
+        </w:numPr>
+      </w:pPr>
+      <w:r>
+        <w:t>Relevanz für die Zielgruppe</w:t>
+      </w:r>
+    </w:p>
+    <w:p>
+      <w:pPr>
+        <w:pStyle w:val="Listenabsatz"/>
+        <w:numPr>
+          <w:ilvl w:val="0"/>
+          <w:numId w:val="10"/>
+        </w:numPr>
+      </w:pPr>
+      <w:r>
         <w:lastRenderedPageBreak/>
-        <w:t>Visualisierung Eins</w:t>
-      </w:r>
-      <w:bookmarkEnd w:id="12"/>
+        <w:t>Möglichkeit Umsetzung mit anderen Personen</w:t>
+      </w:r>
+    </w:p>
+    <w:p/>
+    <w:p>
+      <w:pPr>
+        <w:pStyle w:val="berschrift2"/>
+      </w:pPr>
+      <w:bookmarkStart w:id="18" w:name="_Toc79327795"/>
+      <w:r>
+        <w:t>Anwendung Visualisierung Eins</w:t>
+      </w:r>
+      <w:bookmarkEnd w:id="18"/>
     </w:p>
     <w:p>
       <w:pPr>
@@ -3739,380 +4161,6 @@
         </w:numPr>
       </w:pPr>
       <w:r>
-        <w:t>Wird ein Scatterplot</w:t>
-      </w:r>
-    </w:p>
-    <w:p/>
-    <w:p>
-      <w:pPr>
-        <w:pStyle w:val="berschrift3"/>
-      </w:pPr>
-      <w:bookmarkStart w:id="13" w:name="_Toc79327790"/>
-      <w:r>
-        <w:t>Visualisierung Zwei</w:t>
-      </w:r>
-      <w:bookmarkEnd w:id="13"/>
-    </w:p>
-    <w:p>
-      <w:pPr>
-        <w:pStyle w:val="Listenabsatz"/>
-        <w:numPr>
-          <w:ilvl w:val="0"/>
-          <w:numId w:val="10"/>
-        </w:numPr>
-      </w:pPr>
-      <w:r>
-        <w:t>Wird Parallele Koordinaten</w:t>
-      </w:r>
-    </w:p>
-    <w:p/>
-    <w:p>
-      <w:pPr>
-        <w:pStyle w:val="berschrift3"/>
-      </w:pPr>
-      <w:bookmarkStart w:id="14" w:name="_Toc79327791"/>
-      <w:r>
-        <w:t>Visualisierung Drei</w:t>
-      </w:r>
-      <w:bookmarkEnd w:id="14"/>
-    </w:p>
-    <w:p>
-      <w:pPr>
-        <w:pStyle w:val="Listenabsatz"/>
-        <w:numPr>
-          <w:ilvl w:val="0"/>
-          <w:numId w:val="10"/>
-        </w:numPr>
-      </w:pPr>
-      <w:r>
-        <w:t>Wird eine Baumhierarchie</w:t>
-      </w:r>
-    </w:p>
-    <w:p/>
-    <w:p>
-      <w:pPr>
-        <w:pStyle w:val="berschrift2"/>
-      </w:pPr>
-      <w:bookmarkStart w:id="15" w:name="_Toc79327792"/>
-      <w:r>
-        <w:t>Interaktion</w:t>
-      </w:r>
-      <w:bookmarkEnd w:id="15"/>
-    </w:p>
-    <w:p>
-      <w:pPr>
-        <w:pStyle w:val="Listenabsatz"/>
-        <w:numPr>
-          <w:ilvl w:val="0"/>
-          <w:numId w:val="10"/>
-        </w:numPr>
-      </w:pPr>
-      <w:r>
-        <w:t xml:space="preserve">Scatterplot und </w:t>
-      </w:r>
-      <w:r>
-        <w:t>Parallele Koordinaten</w:t>
-      </w:r>
-    </w:p>
-    <w:p>
-      <w:pPr>
-        <w:pStyle w:val="Listenabsatz"/>
-        <w:numPr>
-          <w:ilvl w:val="1"/>
-          <w:numId w:val="10"/>
-        </w:numPr>
-      </w:pPr>
-      <w:r>
-        <w:t xml:space="preserve">Buttons </w:t>
-      </w:r>
-      <w:proofErr w:type="gramStart"/>
-      <w:r>
-        <w:t xml:space="preserve">zum </w:t>
-      </w:r>
-      <w:r>
-        <w:t>verändern</w:t>
-      </w:r>
-      <w:proofErr w:type="gramEnd"/>
-      <w:r>
-        <w:t>/ verschieben der Dimensionen</w:t>
-      </w:r>
-    </w:p>
-    <w:p>
-      <w:pPr>
-        <w:pStyle w:val="Listenabsatz"/>
-        <w:numPr>
-          <w:ilvl w:val="0"/>
-          <w:numId w:val="10"/>
-        </w:numPr>
-      </w:pPr>
-      <w:r>
-        <w:t>Baumhierarchie</w:t>
-      </w:r>
-    </w:p>
-    <w:p>
-      <w:pPr>
-        <w:pStyle w:val="Listenabsatz"/>
-        <w:numPr>
-          <w:ilvl w:val="1"/>
-          <w:numId w:val="10"/>
-        </w:numPr>
-      </w:pPr>
-      <w:r>
-        <w:t>Keine nur anschauen</w:t>
-      </w:r>
-    </w:p>
-    <w:p>
-      <w:pPr>
-        <w:pStyle w:val="Listenabsatz"/>
-        <w:numPr>
-          <w:ilvl w:val="0"/>
-          <w:numId w:val="10"/>
-        </w:numPr>
-      </w:pPr>
-      <w:r>
-        <w:t>Zweck der Interaktion</w:t>
-      </w:r>
-    </w:p>
-    <w:p>
-      <w:pPr>
-        <w:pStyle w:val="Listenabsatz"/>
-        <w:numPr>
-          <w:ilvl w:val="0"/>
-          <w:numId w:val="10"/>
-        </w:numPr>
-      </w:pPr>
-      <w:r>
-        <w:t>Warum wurden andere Interaktionen umgesetzt und nicht andere?</w:t>
-      </w:r>
-    </w:p>
-    <w:p>
-      <w:pPr>
-        <w:pStyle w:val="Listenabsatz"/>
-        <w:numPr>
-          <w:ilvl w:val="0"/>
-          <w:numId w:val="10"/>
-        </w:numPr>
-      </w:pPr>
-      <w:r>
-        <w:t>Begründung Interaktion zwischen denen nicht mit dabei</w:t>
-      </w:r>
-    </w:p>
-    <w:p/>
-    <w:p>
-      <w:pPr>
-        <w:pStyle w:val="berschrift1"/>
-      </w:pPr>
-      <w:bookmarkStart w:id="16" w:name="_Toc79327793"/>
-      <w:r>
-        <w:t>Implementierung</w:t>
-      </w:r>
-      <w:bookmarkEnd w:id="16"/>
-    </w:p>
-    <w:p>
-      <w:pPr>
-        <w:pStyle w:val="Listenabsatz"/>
-        <w:numPr>
-          <w:ilvl w:val="0"/>
-          <w:numId w:val="10"/>
-        </w:numPr>
-      </w:pPr>
-      <w:r>
-        <w:t xml:space="preserve">Kann erst eingeschätzt </w:t>
-      </w:r>
-      <w:r>
-        <w:t>werden,</w:t>
-      </w:r>
-      <w:r>
-        <w:t xml:space="preserve"> nachdem es fertig gestellt worden ist</w:t>
-      </w:r>
-    </w:p>
-    <w:p>
-      <w:pPr>
-        <w:pStyle w:val="Listenabsatz"/>
-        <w:numPr>
-          <w:ilvl w:val="1"/>
-          <w:numId w:val="10"/>
-        </w:numPr>
-      </w:pPr>
-      <w:r>
-        <w:t xml:space="preserve">Aktuell hoher </w:t>
-      </w:r>
-      <w:r>
-        <w:t>Aufwand</w:t>
-      </w:r>
-      <w:r>
-        <w:t xml:space="preserve"> und nur Baumhierarchie konnte sehr einfach aus Übung übernommen werden</w:t>
-      </w:r>
-    </w:p>
-    <w:p>
-      <w:pPr>
-        <w:pStyle w:val="Listenabsatz"/>
-        <w:numPr>
-          <w:ilvl w:val="0"/>
-          <w:numId w:val="10"/>
-        </w:numPr>
-      </w:pPr>
-      <w:r>
-        <w:t>Gliederung des ELM Codes</w:t>
-      </w:r>
-    </w:p>
-    <w:p>
-      <w:pPr>
-        <w:pStyle w:val="Listenabsatz"/>
-        <w:numPr>
-          <w:ilvl w:val="0"/>
-          <w:numId w:val="10"/>
-        </w:numPr>
-      </w:pPr>
-      <w:r>
-        <w:t>Übungsadaption</w:t>
-      </w:r>
-    </w:p>
-    <w:p>
-      <w:pPr>
-        <w:pStyle w:val="Listenabsatz"/>
-        <w:numPr>
-          <w:ilvl w:val="0"/>
-          <w:numId w:val="10"/>
-        </w:numPr>
-      </w:pPr>
-      <w:r>
-        <w:t>Datenstruktur Modells bei den verschiedenen Interaktionen</w:t>
-      </w:r>
-    </w:p>
-    <w:p>
-      <w:pPr>
-        <w:pStyle w:val="Listenabsatz"/>
-        <w:numPr>
-          <w:ilvl w:val="0"/>
-          <w:numId w:val="10"/>
-        </w:numPr>
-      </w:pPr>
-      <w:r>
-        <w:t xml:space="preserve">Bei uns in einem </w:t>
-      </w:r>
-      <w:proofErr w:type="spellStart"/>
-      <w:r>
-        <w:t>Record</w:t>
-      </w:r>
-      <w:proofErr w:type="spellEnd"/>
-      <w:r>
-        <w:t xml:space="preserve"> gespeichert im Main und dann im Update wird auf einen </w:t>
-      </w:r>
-      <w:proofErr w:type="spellStart"/>
-      <w:r>
-        <w:t>record</w:t>
-      </w:r>
-      <w:proofErr w:type="spellEnd"/>
-      <w:r>
-        <w:t xml:space="preserve"> zugegriffen</w:t>
-      </w:r>
-    </w:p>
-    <w:p/>
-    <w:p>
-      <w:pPr>
-        <w:pStyle w:val="berschrift1"/>
-      </w:pPr>
-      <w:bookmarkStart w:id="17" w:name="_Toc79327794"/>
-      <w:r>
-        <w:t>Anwe</w:t>
-      </w:r>
-      <w:r>
-        <w:t>n</w:t>
-      </w:r>
-      <w:r>
-        <w:t>dungs</w:t>
-      </w:r>
-      <w:r>
-        <w:t>fälle</w:t>
-      </w:r>
-      <w:bookmarkEnd w:id="17"/>
-    </w:p>
-    <w:p>
-      <w:pPr>
-        <w:pStyle w:val="Listenabsatz"/>
-        <w:numPr>
-          <w:ilvl w:val="0"/>
-          <w:numId w:val="10"/>
-        </w:numPr>
-      </w:pPr>
-      <w:r>
-        <w:t>Erst nach Fertigstellung der Visualisierungen möglich</w:t>
-      </w:r>
-    </w:p>
-    <w:p>
-      <w:pPr>
-        <w:pStyle w:val="Listenabsatz"/>
-        <w:numPr>
-          <w:ilvl w:val="0"/>
-          <w:numId w:val="10"/>
-        </w:numPr>
-      </w:pPr>
-      <w:r>
-        <w:t xml:space="preserve">Spezifischer </w:t>
-      </w:r>
-      <w:proofErr w:type="spellStart"/>
-      <w:r>
-        <w:t>Anwedungsfall</w:t>
-      </w:r>
-      <w:proofErr w:type="spellEnd"/>
-      <w:r>
-        <w:t xml:space="preserve"> -&gt; wo Muster da sind oder nicht was es zu was </w:t>
-      </w:r>
-      <w:proofErr w:type="gramStart"/>
-      <w:r>
-        <w:t>besonderen</w:t>
-      </w:r>
-      <w:proofErr w:type="gramEnd"/>
-      <w:r>
-        <w:t xml:space="preserve"> macht</w:t>
-      </w:r>
-    </w:p>
-    <w:p>
-      <w:pPr>
-        <w:pStyle w:val="Listenabsatz"/>
-        <w:numPr>
-          <w:ilvl w:val="0"/>
-          <w:numId w:val="10"/>
-        </w:numPr>
-      </w:pPr>
-      <w:r>
-        <w:t>Relevanz für die Zielgruppe</w:t>
-      </w:r>
-    </w:p>
-    <w:p>
-      <w:pPr>
-        <w:pStyle w:val="Listenabsatz"/>
-        <w:numPr>
-          <w:ilvl w:val="0"/>
-          <w:numId w:val="10"/>
-        </w:numPr>
-      </w:pPr>
-      <w:r>
-        <w:t>Möglichkeit Umsetzung mit anderen Personen</w:t>
-      </w:r>
-    </w:p>
-    <w:p/>
-    <w:p>
-      <w:pPr>
-        <w:pStyle w:val="berschrift2"/>
-      </w:pPr>
-      <w:bookmarkStart w:id="18" w:name="_Toc79327795"/>
-      <w:r>
-        <w:t>Anwendung Visualisierung Eins</w:t>
-      </w:r>
-      <w:bookmarkEnd w:id="18"/>
-    </w:p>
-    <w:p>
-      <w:pPr>
-        <w:pStyle w:val="Listenabsatz"/>
-        <w:numPr>
-          <w:ilvl w:val="0"/>
-          <w:numId w:val="10"/>
-        </w:numPr>
-      </w:pPr>
-      <w:r>
-        <w:lastRenderedPageBreak/>
         <w:t>Anwendungsfall für Scatterplot</w:t>
       </w:r>
     </w:p>

</xml_diff>

<commit_message>
Aktualsierung der Notizen mit potenziellen Studien
</commit_message>
<xml_diff>
--- a/Bericht/Informationsvisualisierung_Bericht_Notizen.docx
+++ b/Bericht/Informationsvisualisierung_Bericht_Notizen.docx
@@ -4525,6 +4525,78 @@
         <w:t>Gemeinsamkeiten und Unterschiede dabei herausstellen</w:t>
       </w:r>
     </w:p>
+    <w:p>
+      <w:pPr>
+        <w:pStyle w:val="Listenabsatz"/>
+        <w:numPr>
+          <w:ilvl w:val="1"/>
+          <w:numId w:val="10"/>
+        </w:numPr>
+      </w:pPr>
+      <w:r>
+        <w:lastRenderedPageBreak/>
+        <w:t xml:space="preserve">Visualisierung </w:t>
+      </w:r>
+      <w:r>
+        <w:t>von Krankenhaus</w:t>
+      </w:r>
+      <w:r>
+        <w:t>daten</w:t>
+      </w:r>
+    </w:p>
+    <w:p>
+      <w:pPr>
+        <w:pStyle w:val="Listenabsatz"/>
+        <w:numPr>
+          <w:ilvl w:val="1"/>
+          <w:numId w:val="10"/>
+        </w:numPr>
+      </w:pPr>
+      <w:hyperlink r:id="rId14" w:history="1">
+        <w:r>
+          <w:rPr>
+            <w:rStyle w:val="Hyperlink"/>
+          </w:rPr>
+          <w:t>https://www.nm.informatik.uni-muenchen.de/common/pub/Fopras/petr02/PDF-Version/petr02.pdf</w:t>
+        </w:r>
+      </w:hyperlink>
+    </w:p>
+    <w:p>
+      <w:pPr>
+        <w:pStyle w:val="Listenabsatz"/>
+        <w:numPr>
+          <w:ilvl w:val="1"/>
+          <w:numId w:val="10"/>
+        </w:numPr>
+      </w:pPr>
+      <w:r>
+        <w:t>Visualisierung</w:t>
+      </w:r>
+      <w:r>
+        <w:t xml:space="preserve"> von Patientendaten </w:t>
+      </w:r>
+      <w:r>
+        <w:t>mithilfe eines Programms</w:t>
+      </w:r>
+    </w:p>
+    <w:p>
+      <w:pPr>
+        <w:pStyle w:val="Listenabsatz"/>
+        <w:numPr>
+          <w:ilvl w:val="1"/>
+          <w:numId w:val="10"/>
+        </w:numPr>
+      </w:pPr>
+      <w:hyperlink r:id="rId15" w:history="1">
+        <w:r>
+          <w:rPr>
+            <w:rStyle w:val="Hyperlink"/>
+          </w:rPr>
+          <w:t>https://repositum.tuwien.at/bitstream/20.500.12708/4082/2/Fels%20Ulrich%20-%202015%20-%20Usability%20Analyse%20des%20Programms%20Animated%20Scatter%20Plot.pdf</w:t>
+        </w:r>
+      </w:hyperlink>
+    </w:p>
+    <w:p/>
     <w:p/>
     <w:p>
       <w:pPr>
@@ -10979,6 +11051,18 @@
       <w:szCs w:val="21"/>
     </w:rPr>
   </w:style>
+  <w:style w:type="character" w:styleId="NichtaufgelsteErwhnung">
+    <w:name w:val="Unresolved Mention"/>
+    <w:basedOn w:val="Absatz-Standardschriftart"/>
+    <w:uiPriority w:val="99"/>
+    <w:semiHidden/>
+    <w:unhideWhenUsed/>
+    <w:rsid w:val="00BC459D"/>
+    <w:rPr>
+      <w:color w:val="605E5C"/>
+      <w:shd w:val="clear" w:color="auto" w:fill="E1DFDD"/>
+    </w:rPr>
+  </w:style>
 </w:styles>
 </file>
 

</xml_diff>